<commit_message>
certificate username and id
Database change
</commit_message>
<xml_diff>
--- a/cretificate.docx
+++ b/cretificate.docx
@@ -4173,8 +4173,169 @@
       </w:r>
     </w:p>
     <w:p/>
+    <w:p>
+      <w:r>
+        <w:br w:type="page"/>
+      </w:r>
+    </w:p>
+    <w:p>
+      <w:pPr>
+        <w:rPr>
+          <w:rFonts w:ascii="Times New Roman" w:eastAsia="Times New Roman" w:hAnsi="Times New Roman" w:cs="Times New Roman"/>
+          <w:sz w:val="24"/>
+          <w:szCs w:val="24"/>
+        </w:rPr>
+      </w:pPr>
+      <w:r>
+        <w:rPr>
+          <w:rFonts w:ascii="Times New Roman" w:eastAsia="Times New Roman" w:hAnsi="Times New Roman" w:cs="Times New Roman"/>
+          <w:sz w:val="24"/>
+          <w:szCs w:val="24"/>
+        </w:rPr>
+        <w:lastRenderedPageBreak/>
+        <w:t xml:space="preserve">Use </w:t>
+      </w:r>
+      <w:proofErr w:type="gramStart"/>
+      <w:r>
+        <w:rPr>
+          <w:rFonts w:ascii="Times New Roman" w:eastAsia="Times New Roman" w:hAnsi="Times New Roman" w:cs="Times New Roman"/>
+          <w:sz w:val="24"/>
+          <w:szCs w:val="24"/>
+        </w:rPr>
+        <w:t>Case :</w:t>
+      </w:r>
+      <w:proofErr w:type="gramEnd"/>
+    </w:p>
+    <w:p>
+      <w:r>
+        <w:br/>
+      </w:r>
+      <w:r>
+        <w:rPr>
+          <w:noProof/>
+        </w:rPr>
+        <w:drawing>
+          <wp:inline distT="0" distB="0" distL="0" distR="0" wp14:anchorId="6DFB13B6" wp14:editId="1A7AEDF5">
+            <wp:extent cx="5733415" cy="7757795"/>
+            <wp:effectExtent l="0" t="0" r="635" b="0"/>
+            <wp:docPr id="553950340" name="Picture 1"/>
+            <wp:cNvGraphicFramePr>
+              <a:graphicFrameLocks xmlns:a="http://schemas.openxmlformats.org/drawingml/2006/main" noChangeAspect="1"/>
+            </wp:cNvGraphicFramePr>
+            <a:graphic xmlns:a="http://schemas.openxmlformats.org/drawingml/2006/main">
+              <a:graphicData uri="http://schemas.openxmlformats.org/drawingml/2006/picture">
+                <pic:pic xmlns:pic="http://schemas.openxmlformats.org/drawingml/2006/picture">
+                  <pic:nvPicPr>
+                    <pic:cNvPr id="553950340" name="Picture 553950340"/>
+                    <pic:cNvPicPr/>
+                  </pic:nvPicPr>
+                  <pic:blipFill>
+                    <a:blip r:embed="rId8">
+                      <a:extLst>
+                        <a:ext uri="{28A0092B-C50C-407E-A947-70E740481C1C}">
+                          <a14:useLocalDpi xmlns:a14="http://schemas.microsoft.com/office/drawing/2010/main" val="0"/>
+                        </a:ext>
+                      </a:extLst>
+                    </a:blip>
+                    <a:stretch>
+                      <a:fillRect/>
+                    </a:stretch>
+                  </pic:blipFill>
+                  <pic:spPr>
+                    <a:xfrm>
+                      <a:off x="0" y="0"/>
+                      <a:ext cx="5733415" cy="7757795"/>
+                    </a:xfrm>
+                    <a:prstGeom prst="rect">
+                      <a:avLst/>
+                    </a:prstGeom>
+                  </pic:spPr>
+                </pic:pic>
+              </a:graphicData>
+            </a:graphic>
+          </wp:inline>
+        </w:drawing>
+      </w:r>
+    </w:p>
+    <w:p>
+      <w:r>
+        <w:br w:type="page"/>
+      </w:r>
+    </w:p>
+    <w:p>
+      <w:pPr>
+        <w:rPr>
+          <w:rFonts w:ascii="Times New Roman" w:hAnsi="Times New Roman" w:cs="Times New Roman"/>
+        </w:rPr>
+      </w:pPr>
+      <w:r>
+        <w:rPr>
+          <w:rFonts w:ascii="Times New Roman" w:hAnsi="Times New Roman" w:cs="Times New Roman"/>
+          <w:sz w:val="24"/>
+          <w:szCs w:val="24"/>
+        </w:rPr>
+        <w:lastRenderedPageBreak/>
+        <w:t>Sequence Diagram:</w:t>
+      </w:r>
+      <w:r>
+        <w:rPr>
+          <w:rFonts w:ascii="Times New Roman" w:hAnsi="Times New Roman" w:cs="Times New Roman"/>
+        </w:rPr>
+        <w:br/>
+      </w:r>
+    </w:p>
+    <w:p>
+      <w:r>
+        <w:rPr>
+          <w:noProof/>
+        </w:rPr>
+        <w:drawing>
+          <wp:inline distT="0" distB="0" distL="0" distR="0" wp14:anchorId="3D5E18C7" wp14:editId="62EE9C54">
+            <wp:extent cx="5733415" cy="5548630"/>
+            <wp:effectExtent l="0" t="0" r="635" b="0"/>
+            <wp:docPr id="82842374" name="Picture 2"/>
+            <wp:cNvGraphicFramePr>
+              <a:graphicFrameLocks xmlns:a="http://schemas.openxmlformats.org/drawingml/2006/main" noChangeAspect="1"/>
+            </wp:cNvGraphicFramePr>
+            <a:graphic xmlns:a="http://schemas.openxmlformats.org/drawingml/2006/main">
+              <a:graphicData uri="http://schemas.openxmlformats.org/drawingml/2006/picture">
+                <pic:pic xmlns:pic="http://schemas.openxmlformats.org/drawingml/2006/picture">
+                  <pic:nvPicPr>
+                    <pic:cNvPr id="82842374" name="Picture 82842374"/>
+                    <pic:cNvPicPr/>
+                  </pic:nvPicPr>
+                  <pic:blipFill>
+                    <a:blip r:embed="rId9">
+                      <a:extLst>
+                        <a:ext uri="{28A0092B-C50C-407E-A947-70E740481C1C}">
+                          <a14:useLocalDpi xmlns:a14="http://schemas.microsoft.com/office/drawing/2010/main" val="0"/>
+                        </a:ext>
+                      </a:extLst>
+                    </a:blip>
+                    <a:stretch>
+                      <a:fillRect/>
+                    </a:stretch>
+                  </pic:blipFill>
+                  <pic:spPr>
+                    <a:xfrm>
+                      <a:off x="0" y="0"/>
+                      <a:ext cx="5733415" cy="5548630"/>
+                    </a:xfrm>
+                    <a:prstGeom prst="rect">
+                      <a:avLst/>
+                    </a:prstGeom>
+                  </pic:spPr>
+                </pic:pic>
+              </a:graphicData>
+            </a:graphic>
+          </wp:inline>
+        </w:drawing>
+      </w:r>
+    </w:p>
+    <w:p/>
+    <w:p/>
     <w:sectPr>
-      <w:footerReference w:type="default" r:id="rId8"/>
+      <w:footerReference w:type="default" r:id="rId10"/>
       <w:pgSz w:w="11909" w:h="16834"/>
       <w:pgMar w:top="1440" w:right="1440" w:bottom="1440" w:left="1440" w:header="720" w:footer="720" w:gutter="0"/>
       <w:pgBorders w:offsetFrom="page">

</xml_diff>